<commit_message>
Add history functionality, project functionality should be all complete now * Except for the ugly formatting/debug statements/lack of abstraction... * Updated Final Report
</commit_message>
<xml_diff>
--- a/CS3200 Final Report.docx
+++ b/CS3200 Final Report.docx
@@ -57,17 +57,8 @@
           <w:rFonts w:ascii="Times New Roman" w:eastAsia="Calibri" w:hAnsi="Times New Roman" w:cs="Times New Roman"/>
           <w:lang w:eastAsia="en-US"/>
         </w:rPr>
-        <w:t xml:space="preserve">Group Name: </w:t>
-      </w:r>
-      <w:proofErr w:type="spellStart"/>
-      <w:r>
-        <w:rPr>
-          <w:rFonts w:ascii="Times New Roman" w:eastAsia="Calibri" w:hAnsi="Times New Roman" w:cs="Times New Roman"/>
-          <w:lang w:eastAsia="en-US"/>
-        </w:rPr>
-        <w:t>ChiuZhangChi</w:t>
-      </w:r>
-      <w:proofErr w:type="spellEnd"/>
+        <w:t>Group Name: ChiuZhangChi</w:t>
+      </w:r>
     </w:p>
     <w:p/>
     <w:p>
@@ -167,7 +158,6 @@
         <w:t xml:space="preserve">Make sure you have </w:t>
       </w:r>
       <w:hyperlink r:id="rId5" w:history="1">
-        <w:proofErr w:type="spellStart"/>
         <w:r>
           <w:rPr>
             <w:rStyle w:val="Hyperlink"/>
@@ -175,7 +165,6 @@
           </w:rPr>
           <w:t>nodejs</w:t>
         </w:r>
-        <w:proofErr w:type="spellEnd"/>
       </w:hyperlink>
       <w:r>
         <w:rPr>
@@ -198,83 +187,19 @@
         <w:rPr>
           <w:rFonts w:ascii="Times New Roman" w:hAnsi="Times New Roman" w:cs="Times New Roman"/>
         </w:rPr>
-        <w:t xml:space="preserve">By </w:t>
-      </w:r>
-      <w:proofErr w:type="gramStart"/>
-      <w:r>
-        <w:rPr>
-          <w:rFonts w:ascii="Times New Roman" w:hAnsi="Times New Roman" w:cs="Times New Roman"/>
-        </w:rPr>
-        <w:t>default</w:t>
-      </w:r>
-      <w:proofErr w:type="gramEnd"/>
-      <w:r>
-        <w:rPr>
-          <w:rFonts w:ascii="Times New Roman" w:hAnsi="Times New Roman" w:cs="Times New Roman"/>
-        </w:rPr>
-        <w:t xml:space="preserve"> </w:t>
-      </w:r>
-      <w:proofErr w:type="spellStart"/>
-      <w:r>
-        <w:rPr>
-          <w:rFonts w:ascii="Times New Roman" w:hAnsi="Times New Roman" w:cs="Times New Roman"/>
-        </w:rPr>
-        <w:t>npm</w:t>
-      </w:r>
-      <w:proofErr w:type="spellEnd"/>
-      <w:r>
-        <w:rPr>
-          <w:rFonts w:ascii="Times New Roman" w:hAnsi="Times New Roman" w:cs="Times New Roman"/>
-        </w:rPr>
-        <w:t xml:space="preserve"> will be installed as part of </w:t>
-      </w:r>
-      <w:proofErr w:type="spellStart"/>
-      <w:r>
-        <w:rPr>
-          <w:rFonts w:ascii="Times New Roman" w:hAnsi="Times New Roman" w:cs="Times New Roman"/>
-        </w:rPr>
-        <w:t>nodejs</w:t>
-      </w:r>
-      <w:proofErr w:type="spellEnd"/>
-      <w:r>
-        <w:rPr>
-          <w:rFonts w:ascii="Times New Roman" w:hAnsi="Times New Roman" w:cs="Times New Roman"/>
-        </w:rPr>
-        <w:t>. You can check if you have node/</w:t>
-      </w:r>
-      <w:proofErr w:type="spellStart"/>
-      <w:r>
-        <w:rPr>
-          <w:rFonts w:ascii="Times New Roman" w:hAnsi="Times New Roman" w:cs="Times New Roman"/>
-        </w:rPr>
-        <w:t>npm</w:t>
-      </w:r>
-      <w:proofErr w:type="spellEnd"/>
-      <w:r>
-        <w:rPr>
-          <w:rFonts w:ascii="Times New Roman" w:hAnsi="Times New Roman" w:cs="Times New Roman"/>
-        </w:rPr>
-        <w:t xml:space="preserve"> installed by running </w:t>
+        <w:t>By default npm will be installed as part of nodejs</w:t>
+      </w:r>
+      <w:r>
+        <w:rPr>
+          <w:rFonts w:ascii="Times New Roman" w:hAnsi="Times New Roman" w:cs="Times New Roman"/>
+        </w:rPr>
+        <w:t xml:space="preserve">. You can check if you have node/npm installed by running </w:t>
       </w:r>
       <w:r>
         <w:rPr>
           <w:rFonts w:ascii="Courier" w:hAnsi="Courier" w:cs="Courier New"/>
         </w:rPr>
-        <w:t>`node –v` or `</w:t>
-      </w:r>
-      <w:proofErr w:type="spellStart"/>
-      <w:r>
-        <w:rPr>
-          <w:rFonts w:ascii="Courier" w:hAnsi="Courier" w:cs="Courier New"/>
-        </w:rPr>
-        <w:t>npm</w:t>
-      </w:r>
-      <w:proofErr w:type="spellEnd"/>
-      <w:r>
-        <w:rPr>
-          <w:rFonts w:ascii="Courier" w:hAnsi="Courier" w:cs="Courier New"/>
-        </w:rPr>
-        <w:t xml:space="preserve"> –v`</w:t>
+        <w:t>`node –v` or `npm –v`</w:t>
       </w:r>
       <w:r>
         <w:rPr>
@@ -297,21 +222,7 @@
         <w:rPr>
           <w:rFonts w:ascii="Times New Roman" w:hAnsi="Times New Roman" w:cs="Times New Roman"/>
         </w:rPr>
-        <w:t xml:space="preserve">Run the included SQL install script by going to </w:t>
-      </w:r>
-      <w:proofErr w:type="spellStart"/>
-      <w:r>
-        <w:rPr>
-          <w:rFonts w:ascii="Times New Roman" w:hAnsi="Times New Roman" w:cs="Times New Roman"/>
-        </w:rPr>
-        <w:t>MySQLWorkBench</w:t>
-      </w:r>
-      <w:proofErr w:type="spellEnd"/>
-      <w:r>
-        <w:rPr>
-          <w:rFonts w:ascii="Times New Roman" w:hAnsi="Times New Roman" w:cs="Times New Roman"/>
-        </w:rPr>
-        <w:t>, File</w:t>
+        <w:t>Run the included SQL install script by going to MySQLWorkBench, File</w:t>
       </w:r>
       <w:r>
         <w:rPr>
@@ -383,42 +294,24 @@
         </w:rPr>
         <w:t>`</w:t>
       </w:r>
-      <w:proofErr w:type="spellStart"/>
       <w:r>
         <w:rPr>
           <w:rFonts w:ascii="Courier" w:hAnsi="Courier" w:cs="Times New Roman"/>
         </w:rPr>
-        <w:t>npm</w:t>
-      </w:r>
-      <w:proofErr w:type="spellEnd"/>
+        <w:t>npm install</w:t>
+      </w:r>
       <w:r>
         <w:rPr>
           <w:rFonts w:ascii="Courier" w:hAnsi="Courier" w:cs="Times New Roman"/>
         </w:rPr>
-        <w:t xml:space="preserve"> install</w:t>
-      </w:r>
-      <w:r>
-        <w:rPr>
-          <w:rFonts w:ascii="Courier" w:hAnsi="Courier" w:cs="Times New Roman"/>
-        </w:rPr>
         <w:t>`</w:t>
       </w:r>
       <w:r>
         <w:rPr>
           <w:rFonts w:ascii="Times New Roman" w:hAnsi="Times New Roman" w:cs="Times New Roman"/>
         </w:rPr>
-        <w:t xml:space="preserve"> which will install all dependencies of this project, as specified in </w:t>
-      </w:r>
-      <w:proofErr w:type="spellStart"/>
-      <w:proofErr w:type="gramStart"/>
-      <w:r>
-        <w:rPr>
-          <w:rFonts w:ascii="Times New Roman" w:hAnsi="Times New Roman" w:cs="Times New Roman"/>
-        </w:rPr>
-        <w:t>package.json</w:t>
-      </w:r>
-      <w:proofErr w:type="spellEnd"/>
-      <w:proofErr w:type="gramEnd"/>
+        <w:t xml:space="preserve"> which will install all dependencies of this project, as specified in package.json</w:t>
+      </w:r>
     </w:p>
     <w:p>
       <w:pPr>
@@ -719,17 +612,15 @@
           <w:sz w:val="22"/>
           <w:szCs w:val="22"/>
         </w:rPr>
-        <w:t xml:space="preserve">Provide the final user flow of the system. List the commands or method the users </w:t>
-      </w:r>
-      <w:proofErr w:type="gramStart"/>
+        <w:t>Provide the final user flow of the system. List the comma</w:t>
+      </w:r>
       <w:r>
         <w:rPr>
           <w:sz w:val="22"/>
           <w:szCs w:val="22"/>
         </w:rPr>
-        <w:t>performs</w:t>
-      </w:r>
-      <w:proofErr w:type="gramEnd"/>
+        <w:t>nds or method the users perform</w:t>
+      </w:r>
       <w:r>
         <w:rPr>
           <w:sz w:val="22"/>
@@ -737,6 +628,29 @@
         </w:rPr>
         <w:t xml:space="preserve"> to interact with the system. </w:t>
       </w:r>
+      <w:r>
+        <w:rPr>
+          <w:sz w:val="22"/>
+          <w:szCs w:val="22"/>
+        </w:rPr>
+        <w:t xml:space="preserve">How the structure works is that all words are contained in the dictionary table. </w:t>
+      </w:r>
+      <w:r>
+        <w:rPr>
+          <w:sz w:val="22"/>
+          <w:szCs w:val="22"/>
+        </w:rPr>
+        <w:t xml:space="preserve">This includes both the Chinese and English. Associated with each dictionary entry is an entry in info, which represents info such as creation date of the word or the word’s category (which can be one of noun, adjective, or verb). </w:t>
+      </w:r>
+      <w:r>
+        <w:rPr>
+          <w:sz w:val="22"/>
+          <w:szCs w:val="22"/>
+        </w:rPr>
+        <w:t>The history table simply keeps track of what users have previously searched for in the search bar.</w:t>
+      </w:r>
+      <w:bookmarkStart w:id="0" w:name="_GoBack"/>
+      <w:bookmarkEnd w:id="0"/>
     </w:p>
     <w:p>
       <w:pPr>
@@ -888,7 +802,6 @@
           <w:rFonts w:ascii="Times New Roman" w:hAnsi="Times New Roman" w:cs="Times New Roman"/>
         </w:rPr>
       </w:pPr>
-      <w:bookmarkStart w:id="0" w:name="_GoBack"/>
       <w:r>
         <w:rPr>
           <w:rFonts w:ascii="Times New Roman" w:hAnsi="Times New Roman" w:cs="Times New Roman"/>
@@ -965,7 +878,6 @@
           </mc:Fallback>
         </mc:AlternateContent>
       </w:r>
-      <w:bookmarkEnd w:id="0"/>
       <w:r>
         <w:rPr>
           <w:rFonts w:ascii="Times New Roman" w:hAnsi="Times New Roman" w:cs="Times New Roman"/>
@@ -2516,6 +2428,7 @@
   <w:style w:type="character" w:default="1" w:styleId="DefaultParagraphFont">
     <w:name w:val="Default Paragraph Font"/>
     <w:uiPriority w:val="1"/>
+    <w:semiHidden/>
     <w:unhideWhenUsed/>
   </w:style>
   <w:style w:type="table" w:default="1" w:styleId="TableNormal">

</xml_diff>